<commit_message>
v2 Grafo y conexiones
</commit_message>
<xml_diff>
--- a/Practica 2.- Dijkstra/6E2_19310483_Practica2.docx
+++ b/Practica 2.- Dijkstra/6E2_19310483_Practica2.docx
@@ -497,6 +497,12 @@
                 <w:webHidden/>
               </w:rPr>
               <w:instrText xml:space="preserve"> PAGEREF _Toc99927790 \h </w:instrText>
+            </w:r>
+            <w:r>
+              <w:rPr>
+                <w:noProof/>
+                <w:webHidden/>
+              </w:rPr>
             </w:r>
             <w:r>
               <w:rPr>
@@ -1771,6 +1777,654 @@
         <w:t xml:space="preserve"> o listas o quizá otro diccionario, en donde se pueda extraer el nodo al que se apunta y que peso tiene, para que se pueda extraer el peso más pequeño y abstraer el nodo con ese camino más pequeño, de ese modo, el bucle analizaría la entrada del diccionario con el mismo ID que el nodo y se avanzaría así hasta encontrar el fin.</w:t>
       </w:r>
     </w:p>
+    <w:p>
+      <w:pPr>
+        <w:jc w:val="both"/>
+        <w:rPr>
+          <w:rFonts w:ascii="Arial Nova" w:hAnsi="Arial Nova"/>
+        </w:rPr>
+      </w:pPr>
+      <w:r>
+        <w:rPr>
+          <w:rFonts w:ascii="Arial Nova" w:hAnsi="Arial Nova"/>
+        </w:rPr>
+        <w:t>V2:</w:t>
+      </w:r>
+    </w:p>
+    <w:p>
+      <w:pPr>
+        <w:jc w:val="center"/>
+        <w:rPr>
+          <w:rFonts w:ascii="Arial Nova" w:hAnsi="Arial Nova"/>
+        </w:rPr>
+      </w:pPr>
+      <w:r>
+        <w:rPr>
+          <w:rFonts w:ascii="Arial Nova" w:hAnsi="Arial Nova"/>
+        </w:rPr>
+        <w:t xml:space="preserve">“Camino más fácil para conquistar a tu </w:t>
+      </w:r>
+      <w:proofErr w:type="spellStart"/>
+      <w:r>
+        <w:rPr>
+          <w:rFonts w:ascii="Arial Nova" w:hAnsi="Arial Nova"/>
+        </w:rPr>
+        <w:t>crush</w:t>
+      </w:r>
+      <w:proofErr w:type="spellEnd"/>
+      <w:r>
+        <w:rPr>
+          <w:rFonts w:ascii="Arial Nova" w:hAnsi="Arial Nova"/>
+        </w:rPr>
+        <w:t xml:space="preserve"> para gente como Paulo”</w:t>
+      </w:r>
+    </w:p>
+    <w:p>
+      <w:pPr>
+        <w:pStyle w:val="Prrafodelista"/>
+        <w:numPr>
+          <w:ilvl w:val="0"/>
+          <w:numId w:val="50"/>
+        </w:numPr>
+      </w:pPr>
+      <w:r>
+        <w:t xml:space="preserve">Inicio. Tienes identificada a tu </w:t>
+      </w:r>
+      <w:proofErr w:type="spellStart"/>
+      <w:r>
+        <w:t>crush</w:t>
+      </w:r>
+      <w:proofErr w:type="spellEnd"/>
+    </w:p>
+    <w:p>
+      <w:pPr>
+        <w:pStyle w:val="Prrafodelista"/>
+        <w:numPr>
+          <w:ilvl w:val="0"/>
+          <w:numId w:val="50"/>
+        </w:numPr>
+      </w:pPr>
+      <w:r>
+        <w:t>1. Presentarte sin hablarle antes</w:t>
+      </w:r>
+    </w:p>
+    <w:p>
+      <w:pPr>
+        <w:pStyle w:val="Prrafodelista"/>
+        <w:numPr>
+          <w:ilvl w:val="0"/>
+          <w:numId w:val="50"/>
+        </w:numPr>
+      </w:pPr>
+      <w:r>
+        <w:t>2.  Buscarla en redes sociales  y presentarte por ahí</w:t>
+      </w:r>
+    </w:p>
+    <w:p>
+      <w:pPr>
+        <w:pStyle w:val="Prrafodelista"/>
+        <w:numPr>
+          <w:ilvl w:val="0"/>
+          <w:numId w:val="50"/>
+        </w:numPr>
+      </w:pPr>
+      <w:r>
+        <w:t>3</w:t>
+      </w:r>
+      <w:r>
+        <w:t>. Invitarla a salir</w:t>
+      </w:r>
+    </w:p>
+    <w:p>
+      <w:pPr>
+        <w:pStyle w:val="Prrafodelista"/>
+        <w:numPr>
+          <w:ilvl w:val="0"/>
+          <w:numId w:val="50"/>
+        </w:numPr>
+      </w:pPr>
+      <w:r>
+        <w:t>4</w:t>
+      </w:r>
+      <w:r>
+        <w:t>. Investigar/ preguntarle sobre sus gustos</w:t>
+      </w:r>
+      <w:r>
+        <w:t xml:space="preserve"> y platicar sobre ello</w:t>
+      </w:r>
+    </w:p>
+    <w:p>
+      <w:pPr>
+        <w:pStyle w:val="Prrafodelista"/>
+        <w:numPr>
+          <w:ilvl w:val="0"/>
+          <w:numId w:val="50"/>
+        </w:numPr>
+      </w:pPr>
+      <w:r>
+        <w:t>5</w:t>
+      </w:r>
+      <w:r>
+        <w:t>. Darle un regalo</w:t>
+      </w:r>
+      <w:r>
+        <w:t xml:space="preserve"> /pequeños detalles</w:t>
+      </w:r>
+    </w:p>
+    <w:p>
+      <w:pPr>
+        <w:pStyle w:val="Prrafodelista"/>
+        <w:numPr>
+          <w:ilvl w:val="0"/>
+          <w:numId w:val="50"/>
+        </w:numPr>
+      </w:pPr>
+      <w:r>
+        <w:t>6</w:t>
+      </w:r>
+      <w:r>
+        <w:t>. Besarla</w:t>
+      </w:r>
+    </w:p>
+    <w:p>
+      <w:pPr>
+        <w:pStyle w:val="Prrafodelista"/>
+        <w:numPr>
+          <w:ilvl w:val="0"/>
+          <w:numId w:val="50"/>
+        </w:numPr>
+      </w:pPr>
+      <w:r>
+        <w:t>7</w:t>
+      </w:r>
+      <w:r>
+        <w:t>. Demostrar atención por su bienestar (físico y mental)</w:t>
+      </w:r>
+    </w:p>
+    <w:p>
+      <w:pPr>
+        <w:pStyle w:val="Prrafodelista"/>
+        <w:numPr>
+          <w:ilvl w:val="0"/>
+          <w:numId w:val="50"/>
+        </w:numPr>
+      </w:pPr>
+      <w:r>
+        <w:t xml:space="preserve">Final. Conquistas a tu </w:t>
+      </w:r>
+      <w:proofErr w:type="spellStart"/>
+      <w:r>
+        <w:t>crush</w:t>
+      </w:r>
+      <w:proofErr w:type="spellEnd"/>
+    </w:p>
+    <w:tbl>
+      <w:tblPr>
+        <w:tblStyle w:val="Tablaconcuadrcula"/>
+        <w:tblW w:w="0" w:type="auto"/>
+        <w:tblLook w:val="04A0" w:firstRow="1" w:lastRow="0" w:firstColumn="1" w:lastColumn="0" w:noHBand="0" w:noVBand="1"/>
+      </w:tblPr>
+      <w:tblGrid>
+        <w:gridCol w:w="1129"/>
+        <w:gridCol w:w="7699"/>
+      </w:tblGrid>
+      <w:tr>
+        <w:tc>
+          <w:tcPr>
+            <w:tcW w:w="1129" w:type="dxa"/>
+          </w:tcPr>
+          <w:p>
+            <w:pPr>
+              <w:jc w:val="both"/>
+              <w:rPr>
+                <w:rFonts w:ascii="Arial Nova" w:hAnsi="Arial Nova"/>
+              </w:rPr>
+            </w:pPr>
+            <w:r>
+              <w:rPr>
+                <w:rFonts w:ascii="Arial Nova" w:hAnsi="Arial Nova"/>
+              </w:rPr>
+              <w:t>Nodo</w:t>
+            </w:r>
+          </w:p>
+        </w:tc>
+        <w:tc>
+          <w:tcPr>
+            <w:tcW w:w="7699" w:type="dxa"/>
+          </w:tcPr>
+          <w:p>
+            <w:pPr>
+              <w:jc w:val="both"/>
+              <w:rPr>
+                <w:rFonts w:ascii="Arial Nova" w:hAnsi="Arial Nova"/>
+              </w:rPr>
+            </w:pPr>
+            <w:r>
+              <w:rPr>
+                <w:rFonts w:ascii="Arial Nova" w:hAnsi="Arial Nova"/>
+              </w:rPr>
+              <w:t>Posibles nodos aledaños</w:t>
+            </w:r>
+          </w:p>
+        </w:tc>
+      </w:tr>
+      <w:tr>
+        <w:tc>
+          <w:tcPr>
+            <w:tcW w:w="1129" w:type="dxa"/>
+          </w:tcPr>
+          <w:p>
+            <w:pPr>
+              <w:jc w:val="both"/>
+              <w:rPr>
+                <w:rFonts w:ascii="Arial Nova" w:hAnsi="Arial Nova"/>
+              </w:rPr>
+            </w:pPr>
+            <w:r>
+              <w:rPr>
+                <w:rFonts w:ascii="Arial Nova" w:hAnsi="Arial Nova"/>
+              </w:rPr>
+              <w:t xml:space="preserve">Inicio </w:t>
+            </w:r>
+          </w:p>
+        </w:tc>
+        <w:tc>
+          <w:tcPr>
+            <w:tcW w:w="7699" w:type="dxa"/>
+          </w:tcPr>
+          <w:p>
+            <w:pPr>
+              <w:jc w:val="both"/>
+              <w:rPr>
+                <w:rFonts w:ascii="Arial Nova" w:hAnsi="Arial Nova"/>
+              </w:rPr>
+            </w:pPr>
+            <w:r>
+              <w:rPr>
+                <w:rFonts w:ascii="Arial Nova" w:hAnsi="Arial Nova"/>
+              </w:rPr>
+              <w:t>1,2</w:t>
+            </w:r>
+          </w:p>
+        </w:tc>
+      </w:tr>
+      <w:tr>
+        <w:tc>
+          <w:tcPr>
+            <w:tcW w:w="1129" w:type="dxa"/>
+          </w:tcPr>
+          <w:p>
+            <w:pPr>
+              <w:jc w:val="both"/>
+              <w:rPr>
+                <w:rFonts w:ascii="Arial Nova" w:hAnsi="Arial Nova"/>
+              </w:rPr>
+            </w:pPr>
+            <w:r>
+              <w:rPr>
+                <w:rFonts w:ascii="Arial Nova" w:hAnsi="Arial Nova"/>
+              </w:rPr>
+              <w:t>1</w:t>
+            </w:r>
+          </w:p>
+        </w:tc>
+        <w:tc>
+          <w:tcPr>
+            <w:tcW w:w="7699" w:type="dxa"/>
+          </w:tcPr>
+          <w:p>
+            <w:pPr>
+              <w:jc w:val="both"/>
+              <w:rPr>
+                <w:rFonts w:ascii="Arial Nova" w:hAnsi="Arial Nova"/>
+              </w:rPr>
+            </w:pPr>
+            <w:r>
+              <w:rPr>
+                <w:rFonts w:ascii="Arial Nova" w:hAnsi="Arial Nova"/>
+              </w:rPr>
+              <w:t>3</w:t>
+            </w:r>
+            <w:r>
+              <w:rPr>
+                <w:rFonts w:ascii="Arial Nova" w:hAnsi="Arial Nova"/>
+              </w:rPr>
+              <w:t>,</w:t>
+            </w:r>
+            <w:r>
+              <w:rPr>
+                <w:rFonts w:ascii="Arial Nova" w:hAnsi="Arial Nova"/>
+              </w:rPr>
+              <w:t>4</w:t>
+            </w:r>
+          </w:p>
+        </w:tc>
+      </w:tr>
+      <w:tr>
+        <w:tc>
+          <w:tcPr>
+            <w:tcW w:w="1129" w:type="dxa"/>
+          </w:tcPr>
+          <w:p>
+            <w:pPr>
+              <w:jc w:val="both"/>
+              <w:rPr>
+                <w:rFonts w:ascii="Arial Nova" w:hAnsi="Arial Nova"/>
+              </w:rPr>
+            </w:pPr>
+            <w:r>
+              <w:rPr>
+                <w:rFonts w:ascii="Arial Nova" w:hAnsi="Arial Nova"/>
+              </w:rPr>
+              <w:t>2</w:t>
+            </w:r>
+          </w:p>
+        </w:tc>
+        <w:tc>
+          <w:tcPr>
+            <w:tcW w:w="7699" w:type="dxa"/>
+          </w:tcPr>
+          <w:p>
+            <w:pPr>
+              <w:jc w:val="both"/>
+              <w:rPr>
+                <w:rFonts w:ascii="Arial Nova" w:hAnsi="Arial Nova"/>
+              </w:rPr>
+            </w:pPr>
+            <w:r>
+              <w:rPr>
+                <w:rFonts w:ascii="Arial Nova" w:hAnsi="Arial Nova"/>
+              </w:rPr>
+              <w:t>4</w:t>
+            </w:r>
+          </w:p>
+        </w:tc>
+      </w:tr>
+      <w:tr>
+        <w:tc>
+          <w:tcPr>
+            <w:tcW w:w="1129" w:type="dxa"/>
+          </w:tcPr>
+          <w:p>
+            <w:pPr>
+              <w:jc w:val="both"/>
+              <w:rPr>
+                <w:rFonts w:ascii="Arial Nova" w:hAnsi="Arial Nova"/>
+              </w:rPr>
+            </w:pPr>
+            <w:r>
+              <w:rPr>
+                <w:rFonts w:ascii="Arial Nova" w:hAnsi="Arial Nova"/>
+              </w:rPr>
+              <w:t>3</w:t>
+            </w:r>
+          </w:p>
+        </w:tc>
+        <w:tc>
+          <w:tcPr>
+            <w:tcW w:w="7699" w:type="dxa"/>
+          </w:tcPr>
+          <w:p>
+            <w:pPr>
+              <w:jc w:val="both"/>
+              <w:rPr>
+                <w:rFonts w:ascii="Arial Nova" w:hAnsi="Arial Nova"/>
+              </w:rPr>
+            </w:pPr>
+            <w:r>
+              <w:rPr>
+                <w:rFonts w:ascii="Arial Nova" w:hAnsi="Arial Nova"/>
+              </w:rPr>
+              <w:t>5</w:t>
+            </w:r>
+            <w:r>
+              <w:rPr>
+                <w:rFonts w:ascii="Arial Nova" w:hAnsi="Arial Nova"/>
+              </w:rPr>
+              <w:t>,</w:t>
+            </w:r>
+            <w:r>
+              <w:rPr>
+                <w:rFonts w:ascii="Arial Nova" w:hAnsi="Arial Nova"/>
+              </w:rPr>
+              <w:t>6</w:t>
+            </w:r>
+            <w:r>
+              <w:rPr>
+                <w:rFonts w:ascii="Arial Nova" w:hAnsi="Arial Nova"/>
+              </w:rPr>
+              <w:t>,</w:t>
+            </w:r>
+            <w:r>
+              <w:rPr>
+                <w:rFonts w:ascii="Arial Nova" w:hAnsi="Arial Nova"/>
+              </w:rPr>
+              <w:t>7</w:t>
+            </w:r>
+          </w:p>
+        </w:tc>
+      </w:tr>
+      <w:tr>
+        <w:tc>
+          <w:tcPr>
+            <w:tcW w:w="1129" w:type="dxa"/>
+          </w:tcPr>
+          <w:p>
+            <w:pPr>
+              <w:jc w:val="both"/>
+              <w:rPr>
+                <w:rFonts w:ascii="Arial Nova" w:hAnsi="Arial Nova"/>
+              </w:rPr>
+            </w:pPr>
+            <w:r>
+              <w:rPr>
+                <w:rFonts w:ascii="Arial Nova" w:hAnsi="Arial Nova"/>
+              </w:rPr>
+              <w:t>4</w:t>
+            </w:r>
+          </w:p>
+        </w:tc>
+        <w:tc>
+          <w:tcPr>
+            <w:tcW w:w="7699" w:type="dxa"/>
+          </w:tcPr>
+          <w:p>
+            <w:pPr>
+              <w:jc w:val="both"/>
+              <w:rPr>
+                <w:rFonts w:ascii="Arial Nova" w:hAnsi="Arial Nova"/>
+              </w:rPr>
+            </w:pPr>
+            <w:r>
+              <w:rPr>
+                <w:rFonts w:ascii="Arial Nova" w:hAnsi="Arial Nova"/>
+              </w:rPr>
+              <w:t>3</w:t>
+            </w:r>
+            <w:r>
+              <w:rPr>
+                <w:rFonts w:ascii="Arial Nova" w:hAnsi="Arial Nova"/>
+              </w:rPr>
+              <w:t>,</w:t>
+            </w:r>
+            <w:r>
+              <w:rPr>
+                <w:rFonts w:ascii="Arial Nova" w:hAnsi="Arial Nova"/>
+              </w:rPr>
+              <w:t>5</w:t>
+            </w:r>
+            <w:r>
+              <w:rPr>
+                <w:rFonts w:ascii="Arial Nova" w:hAnsi="Arial Nova"/>
+              </w:rPr>
+              <w:t>,</w:t>
+            </w:r>
+            <w:r>
+              <w:rPr>
+                <w:rFonts w:ascii="Arial Nova" w:hAnsi="Arial Nova"/>
+              </w:rPr>
+              <w:t>7</w:t>
+            </w:r>
+          </w:p>
+        </w:tc>
+      </w:tr>
+      <w:tr>
+        <w:tc>
+          <w:tcPr>
+            <w:tcW w:w="1129" w:type="dxa"/>
+          </w:tcPr>
+          <w:p>
+            <w:pPr>
+              <w:jc w:val="both"/>
+              <w:rPr>
+                <w:rFonts w:ascii="Arial Nova" w:hAnsi="Arial Nova"/>
+              </w:rPr>
+            </w:pPr>
+            <w:r>
+              <w:rPr>
+                <w:rFonts w:ascii="Arial Nova" w:hAnsi="Arial Nova"/>
+              </w:rPr>
+              <w:t>5</w:t>
+            </w:r>
+          </w:p>
+        </w:tc>
+        <w:tc>
+          <w:tcPr>
+            <w:tcW w:w="7699" w:type="dxa"/>
+          </w:tcPr>
+          <w:p>
+            <w:pPr>
+              <w:jc w:val="both"/>
+              <w:rPr>
+                <w:rFonts w:ascii="Arial Nova" w:hAnsi="Arial Nova"/>
+              </w:rPr>
+            </w:pPr>
+            <w:r>
+              <w:rPr>
+                <w:rFonts w:ascii="Arial Nova" w:hAnsi="Arial Nova"/>
+              </w:rPr>
+              <w:t>3</w:t>
+            </w:r>
+          </w:p>
+        </w:tc>
+      </w:tr>
+      <w:tr>
+        <w:tc>
+          <w:tcPr>
+            <w:tcW w:w="1129" w:type="dxa"/>
+          </w:tcPr>
+          <w:p>
+            <w:pPr>
+              <w:jc w:val="both"/>
+              <w:rPr>
+                <w:rFonts w:ascii="Arial Nova" w:hAnsi="Arial Nova"/>
+              </w:rPr>
+            </w:pPr>
+            <w:r>
+              <w:rPr>
+                <w:rFonts w:ascii="Arial Nova" w:hAnsi="Arial Nova"/>
+              </w:rPr>
+              <w:t>6</w:t>
+            </w:r>
+          </w:p>
+        </w:tc>
+        <w:tc>
+          <w:tcPr>
+            <w:tcW w:w="7699" w:type="dxa"/>
+          </w:tcPr>
+          <w:p>
+            <w:pPr>
+              <w:jc w:val="both"/>
+              <w:rPr>
+                <w:rFonts w:ascii="Arial Nova" w:hAnsi="Arial Nova"/>
+              </w:rPr>
+            </w:pPr>
+            <w:r>
+              <w:rPr>
+                <w:rFonts w:ascii="Arial Nova" w:hAnsi="Arial Nova"/>
+              </w:rPr>
+              <w:t>3</w:t>
+            </w:r>
+            <w:r>
+              <w:rPr>
+                <w:rFonts w:ascii="Arial Nova" w:hAnsi="Arial Nova"/>
+              </w:rPr>
+              <w:t>,</w:t>
+            </w:r>
+            <w:r>
+              <w:rPr>
+                <w:rFonts w:ascii="Arial Nova" w:hAnsi="Arial Nova"/>
+              </w:rPr>
+              <w:t>7</w:t>
+            </w:r>
+            <w:r>
+              <w:rPr>
+                <w:rFonts w:ascii="Arial Nova" w:hAnsi="Arial Nova"/>
+              </w:rPr>
+              <w:t>, Fin</w:t>
+            </w:r>
+          </w:p>
+        </w:tc>
+      </w:tr>
+      <w:tr>
+        <w:tc>
+          <w:tcPr>
+            <w:tcW w:w="1129" w:type="dxa"/>
+          </w:tcPr>
+          <w:p>
+            <w:pPr>
+              <w:jc w:val="both"/>
+              <w:rPr>
+                <w:rFonts w:ascii="Arial Nova" w:hAnsi="Arial Nova"/>
+              </w:rPr>
+            </w:pPr>
+            <w:r>
+              <w:rPr>
+                <w:rFonts w:ascii="Arial Nova" w:hAnsi="Arial Nova"/>
+              </w:rPr>
+              <w:t>7</w:t>
+            </w:r>
+          </w:p>
+        </w:tc>
+        <w:tc>
+          <w:tcPr>
+            <w:tcW w:w="7699" w:type="dxa"/>
+          </w:tcPr>
+          <w:p>
+            <w:pPr>
+              <w:jc w:val="both"/>
+              <w:rPr>
+                <w:rFonts w:ascii="Arial Nova" w:hAnsi="Arial Nova"/>
+              </w:rPr>
+            </w:pPr>
+            <w:r>
+              <w:rPr>
+                <w:rFonts w:ascii="Arial Nova" w:hAnsi="Arial Nova"/>
+              </w:rPr>
+              <w:t>3</w:t>
+            </w:r>
+            <w:r>
+              <w:rPr>
+                <w:rFonts w:ascii="Arial Nova" w:hAnsi="Arial Nova"/>
+              </w:rPr>
+              <w:t>,</w:t>
+            </w:r>
+            <w:r>
+              <w:rPr>
+                <w:rFonts w:ascii="Arial Nova" w:hAnsi="Arial Nova"/>
+              </w:rPr>
+              <w:t>6</w:t>
+            </w:r>
+            <w:r>
+              <w:rPr>
+                <w:rFonts w:ascii="Arial Nova" w:hAnsi="Arial Nova"/>
+              </w:rPr>
+              <w:t>, Fin</w:t>
+            </w:r>
+          </w:p>
+        </w:tc>
+      </w:tr>
+    </w:tbl>
     <w:p>
       <w:pPr>
         <w:jc w:val="both"/>
@@ -8315,7 +8969,7 @@
   <w:style w:type="paragraph" w:default="1" w:styleId="Normal">
     <w:name w:val="Normal"/>
     <w:qFormat/>
-    <w:rsid w:val="00BA3AFF"/>
+    <w:rsid w:val="001D451F"/>
     <w:pPr>
       <w:spacing w:line="256" w:lineRule="auto"/>
     </w:pPr>

</xml_diff>